<commit_message>
final check of documents before submission
</commit_message>
<xml_diff>
--- a/excel-challange-djaimes.docx
+++ b/excel-challange-djaimes.docx
@@ -636,18 +636,13 @@
       <w:r>
         <w:t>Available r</w:t>
       </w:r>
-      <w:r>
-        <w:t xml:space="preserve">                                                                                                                                                                    </w:t>
-      </w:r>
       <w:bookmarkStart w:id="0" w:name="_GoBack"/>
       <w:bookmarkEnd w:id="0"/>
-      <w:proofErr w:type="spellStart"/>
-      <w:r>
-        <w:t>eward</w:t>
-      </w:r>
-      <w:proofErr w:type="spellEnd"/>
-      <w:r>
-        <w:t xml:space="preserve"> by making a pledge.</w:t>
+      <w:r>
+        <w:t>eward by making a pledge.</w:t>
+      </w:r>
+      <w:r>
+        <w:t xml:space="preserve">                                                                                                   </w:t>
       </w:r>
     </w:p>
     <w:p>

</xml_diff>